<commit_message>
Added backlog, 2 player, time of done lap
</commit_message>
<xml_diff>
--- a/Backlog.docx
+++ b/Backlog.docx
@@ -6,14 +6,12 @@
       <w:pPr>
         <w:pStyle w:val="a4"/>
       </w:pPr>
-      <w:proofErr w:type="spellStart"/>
       <w:r>
         <w:rPr>
           <w:spacing w:val="-2"/>
         </w:rPr>
         <w:t>Backlog</w:t>
       </w:r>
-      <w:proofErr w:type="spellEnd"/>
     </w:p>
     <w:p>
       <w:pPr>
@@ -90,7 +88,7 @@
     <w:tbl>
       <w:tblPr>
         <w:tblStyle w:val="TableNormal"/>
-        <w:tblW w:w="0" w:type="auto"/>
+        <w:tblW w:w="15156" w:type="dxa"/>
         <w:tblInd w:w="153" w:type="dxa"/>
         <w:tblBorders>
           <w:top w:val="single" w:sz="4" w:space="0" w:color="9CC2E4"/>
@@ -106,10 +104,10 @@
       <w:tblGrid>
         <w:gridCol w:w="2285"/>
         <w:gridCol w:w="2285"/>
-        <w:gridCol w:w="2679"/>
-        <w:gridCol w:w="2496"/>
-        <w:gridCol w:w="2026"/>
-        <w:gridCol w:w="2713"/>
+        <w:gridCol w:w="2507"/>
+        <w:gridCol w:w="2551"/>
+        <w:gridCol w:w="2552"/>
+        <w:gridCol w:w="2976"/>
       </w:tblGrid>
       <w:tr>
         <w:trPr>
@@ -215,7 +213,7 @@
         </w:tc>
         <w:tc>
           <w:tcPr>
-            <w:tcW w:w="2679" w:type="dxa"/>
+            <w:tcW w:w="2507" w:type="dxa"/>
             <w:tcBorders>
               <w:top w:val="nil"/>
               <w:left w:val="nil"/>
@@ -252,7 +250,6 @@
               </w:rPr>
               <w:t xml:space="preserve"> </w:t>
             </w:r>
-            <w:proofErr w:type="spellStart"/>
             <w:r>
               <w:rPr>
                 <w:b/>
@@ -262,12 +259,11 @@
               </w:rPr>
               <w:t>Shlapakova</w:t>
             </w:r>
-            <w:proofErr w:type="spellEnd"/>
-          </w:p>
-        </w:tc>
-        <w:tc>
-          <w:tcPr>
-            <w:tcW w:w="2496" w:type="dxa"/>
+          </w:p>
+        </w:tc>
+        <w:tc>
+          <w:tcPr>
+            <w:tcW w:w="2551" w:type="dxa"/>
             <w:tcBorders>
               <w:top w:val="nil"/>
               <w:left w:val="nil"/>
@@ -287,7 +283,6 @@
                 <w:sz w:val="28"/>
               </w:rPr>
             </w:pPr>
-            <w:proofErr w:type="spellStart"/>
             <w:r>
               <w:rPr>
                 <w:b/>
@@ -296,7 +291,6 @@
               </w:rPr>
               <w:t>Serhii</w:t>
             </w:r>
-            <w:proofErr w:type="spellEnd"/>
             <w:r>
               <w:rPr>
                 <w:b/>
@@ -306,7 +300,6 @@
               </w:rPr>
               <w:t xml:space="preserve"> </w:t>
             </w:r>
-            <w:proofErr w:type="spellStart"/>
             <w:r>
               <w:rPr>
                 <w:b/>
@@ -316,12 +309,11 @@
               </w:rPr>
               <w:t>Vasylenko</w:t>
             </w:r>
-            <w:proofErr w:type="spellEnd"/>
-          </w:p>
-        </w:tc>
-        <w:tc>
-          <w:tcPr>
-            <w:tcW w:w="2026" w:type="dxa"/>
+          </w:p>
+        </w:tc>
+        <w:tc>
+          <w:tcPr>
+            <w:tcW w:w="2552" w:type="dxa"/>
             <w:tcBorders>
               <w:top w:val="nil"/>
               <w:left w:val="nil"/>
@@ -341,7 +333,6 @@
                 <w:sz w:val="28"/>
               </w:rPr>
             </w:pPr>
-            <w:proofErr w:type="spellStart"/>
             <w:r>
               <w:rPr>
                 <w:b/>
@@ -350,7 +341,6 @@
               </w:rPr>
               <w:t>Yeva</w:t>
             </w:r>
-            <w:proofErr w:type="spellEnd"/>
             <w:r>
               <w:rPr>
                 <w:b/>
@@ -360,7 +350,6 @@
               </w:rPr>
               <w:t xml:space="preserve"> </w:t>
             </w:r>
-            <w:proofErr w:type="spellStart"/>
             <w:r>
               <w:rPr>
                 <w:b/>
@@ -370,12 +359,11 @@
               </w:rPr>
               <w:t>Ivanytska</w:t>
             </w:r>
-            <w:proofErr w:type="spellEnd"/>
-          </w:p>
-        </w:tc>
-        <w:tc>
-          <w:tcPr>
-            <w:tcW w:w="2713" w:type="dxa"/>
+          </w:p>
+        </w:tc>
+        <w:tc>
+          <w:tcPr>
+            <w:tcW w:w="2976" w:type="dxa"/>
             <w:tcBorders>
               <w:top w:val="nil"/>
               <w:left w:val="nil"/>
@@ -467,7 +455,7 @@
         </w:tc>
         <w:tc>
           <w:tcPr>
-            <w:tcW w:w="2679" w:type="dxa"/>
+            <w:tcW w:w="2507" w:type="dxa"/>
             <w:tcBorders>
               <w:top w:val="nil"/>
             </w:tcBorders>
@@ -529,7 +517,7 @@
         </w:tc>
         <w:tc>
           <w:tcPr>
-            <w:tcW w:w="2496" w:type="dxa"/>
+            <w:tcW w:w="2551" w:type="dxa"/>
             <w:tcBorders>
               <w:top w:val="nil"/>
             </w:tcBorders>
@@ -558,7 +546,7 @@
         </w:tc>
         <w:tc>
           <w:tcPr>
-            <w:tcW w:w="2026" w:type="dxa"/>
+            <w:tcW w:w="2552" w:type="dxa"/>
             <w:tcBorders>
               <w:top w:val="nil"/>
             </w:tcBorders>
@@ -623,7 +611,7 @@
         </w:tc>
         <w:tc>
           <w:tcPr>
-            <w:tcW w:w="2713" w:type="dxa"/>
+            <w:tcW w:w="2976" w:type="dxa"/>
             <w:tcBorders>
               <w:top w:val="nil"/>
             </w:tcBorders>
@@ -654,7 +642,6 @@
               </w:rPr>
               <w:t xml:space="preserve"> </w:t>
             </w:r>
-            <w:proofErr w:type="spellStart"/>
             <w:r>
               <w:rPr>
                 <w:b/>
@@ -663,7 +650,6 @@
               </w:rPr>
               <w:t>prefab</w:t>
             </w:r>
-            <w:proofErr w:type="spellEnd"/>
           </w:p>
           <w:p>
             <w:pPr>
@@ -739,7 +725,7 @@
         </w:tc>
         <w:tc>
           <w:tcPr>
-            <w:tcW w:w="2679" w:type="dxa"/>
+            <w:tcW w:w="2507" w:type="dxa"/>
           </w:tcPr>
           <w:p>
             <w:pPr>
@@ -756,17 +742,8 @@
                 <w:b/>
                 <w:sz w:val="28"/>
               </w:rPr>
-              <w:t xml:space="preserve">Zrealizować styl </w:t>
-            </w:r>
-            <w:proofErr w:type="spellStart"/>
-            <w:r>
-              <w:rPr>
-                <w:b/>
-                <w:sz w:val="28"/>
-              </w:rPr>
-              <w:t>pikselny</w:t>
-            </w:r>
-            <w:proofErr w:type="spellEnd"/>
+              <w:t>Zrealizować styl pikselny</w:t>
+            </w:r>
             <w:r>
               <w:rPr>
                 <w:b/>
@@ -828,7 +805,7 @@
         </w:tc>
         <w:tc>
           <w:tcPr>
-            <w:tcW w:w="2496" w:type="dxa"/>
+            <w:tcW w:w="2551" w:type="dxa"/>
           </w:tcPr>
           <w:p>
             <w:pPr>
@@ -846,20 +823,8 @@
                 <w:spacing w:val="-2"/>
                 <w:sz w:val="28"/>
               </w:rPr>
-              <w:t xml:space="preserve">Skończyć projektowanie </w:t>
-            </w:r>
-            <w:proofErr w:type="spellStart"/>
-            <w:proofErr w:type="gramStart"/>
-            <w:r>
-              <w:rPr>
-                <w:b/>
-                <w:spacing w:val="-2"/>
-                <w:sz w:val="28"/>
-              </w:rPr>
-              <w:t>toru,zaprojektować</w:t>
-            </w:r>
-            <w:proofErr w:type="spellEnd"/>
-            <w:proofErr w:type="gramEnd"/>
+              <w:t>Skończyć projektowanie toru,zaprojektować</w:t>
+            </w:r>
           </w:p>
           <w:p>
             <w:pPr>
@@ -898,7 +863,7 @@
         </w:tc>
         <w:tc>
           <w:tcPr>
-            <w:tcW w:w="2026" w:type="dxa"/>
+            <w:tcW w:w="2552" w:type="dxa"/>
           </w:tcPr>
           <w:p>
             <w:pPr>
@@ -922,7 +887,7 @@
         </w:tc>
         <w:tc>
           <w:tcPr>
-            <w:tcW w:w="2713" w:type="dxa"/>
+            <w:tcW w:w="2976" w:type="dxa"/>
           </w:tcPr>
           <w:p>
             <w:pPr>
@@ -963,7 +928,6 @@
               </w:rPr>
               <w:t xml:space="preserve"> </w:t>
             </w:r>
-            <w:proofErr w:type="spellStart"/>
             <w:r>
               <w:rPr>
                 <w:b/>
@@ -972,7 +936,6 @@
               </w:rPr>
               <w:t>prefabu</w:t>
             </w:r>
-            <w:proofErr w:type="spellEnd"/>
           </w:p>
         </w:tc>
       </w:tr>
@@ -1030,7 +993,7 @@
         </w:tc>
         <w:tc>
           <w:tcPr>
-            <w:tcW w:w="2679" w:type="dxa"/>
+            <w:tcW w:w="2507" w:type="dxa"/>
             <w:shd w:val="clear" w:color="auto" w:fill="DEEAF6"/>
           </w:tcPr>
           <w:p>
@@ -1103,7 +1066,7 @@
         </w:tc>
         <w:tc>
           <w:tcPr>
-            <w:tcW w:w="2496" w:type="dxa"/>
+            <w:tcW w:w="2551" w:type="dxa"/>
             <w:shd w:val="clear" w:color="auto" w:fill="DEEAF6"/>
           </w:tcPr>
           <w:p>
@@ -1169,7 +1132,7 @@
         </w:tc>
         <w:tc>
           <w:tcPr>
-            <w:tcW w:w="2026" w:type="dxa"/>
+            <w:tcW w:w="2552" w:type="dxa"/>
             <w:shd w:val="clear" w:color="auto" w:fill="DEEAF6"/>
           </w:tcPr>
           <w:p>
@@ -1216,7 +1179,7 @@
         </w:tc>
         <w:tc>
           <w:tcPr>
-            <w:tcW w:w="2713" w:type="dxa"/>
+            <w:tcW w:w="2976" w:type="dxa"/>
             <w:shd w:val="clear" w:color="auto" w:fill="DEEAF6"/>
           </w:tcPr>
           <w:p>
@@ -1291,6 +1254,184 @@
                 <w:sz w:val="28"/>
               </w:rPr>
               <w:t xml:space="preserve">Poprawić skręcanie </w:t>
+            </w:r>
+          </w:p>
+        </w:tc>
+      </w:tr>
+      <w:tr>
+        <w:trPr>
+          <w:trHeight w:val="1161"/>
+        </w:trPr>
+        <w:tc>
+          <w:tcPr>
+            <w:tcW w:w="2285" w:type="dxa"/>
+            <w:shd w:val="clear" w:color="auto" w:fill="DEEAF6"/>
+          </w:tcPr>
+          <w:p>
+            <w:pPr>
+              <w:pStyle w:val="TableParagraph"/>
+              <w:ind w:left="5" w:right="1"/>
+              <w:rPr>
+                <w:b/>
+                <w:spacing w:val="-2"/>
+                <w:sz w:val="28"/>
+              </w:rPr>
+            </w:pPr>
+            <w:r>
+              <w:rPr>
+                <w:b/>
+                <w:spacing w:val="-2"/>
+                <w:sz w:val="28"/>
+              </w:rPr>
+              <w:t>01.12.2025</w:t>
+            </w:r>
+          </w:p>
+        </w:tc>
+        <w:tc>
+          <w:tcPr>
+            <w:tcW w:w="2285" w:type="dxa"/>
+            <w:shd w:val="clear" w:color="auto" w:fill="DEEAF6"/>
+          </w:tcPr>
+          <w:p>
+            <w:pPr>
+              <w:pStyle w:val="TableParagraph"/>
+              <w:ind w:left="4" w:right="5"/>
+              <w:rPr>
+                <w:b/>
+                <w:spacing w:val="-2"/>
+                <w:sz w:val="28"/>
+              </w:rPr>
+            </w:pPr>
+            <w:r>
+              <w:rPr>
+                <w:b/>
+                <w:spacing w:val="-2"/>
+                <w:sz w:val="28"/>
+              </w:rPr>
+              <w:t>15.12.2025</w:t>
+            </w:r>
+          </w:p>
+        </w:tc>
+        <w:tc>
+          <w:tcPr>
+            <w:tcW w:w="2507" w:type="dxa"/>
+            <w:shd w:val="clear" w:color="auto" w:fill="DEEAF6"/>
+          </w:tcPr>
+          <w:p>
+            <w:pPr>
+              <w:pStyle w:val="TableParagraph"/>
+              <w:spacing w:line="338" w:lineRule="exact"/>
+              <w:ind w:right="2"/>
+              <w:rPr>
+                <w:b/>
+                <w:sz w:val="28"/>
+              </w:rPr>
+            </w:pPr>
+            <w:r>
+              <w:rPr>
+                <w:b/>
+                <w:sz w:val="28"/>
+              </w:rPr>
+              <w:t xml:space="preserve">Przejście </w:t>
+            </w:r>
+            <w:r>
+              <w:rPr>
+                <w:b/>
+                <w:sz w:val="28"/>
+              </w:rPr>
+              <w:t>po</w:t>
+            </w:r>
+            <w:r>
+              <w:rPr>
+                <w:b/>
+                <w:sz w:val="28"/>
+              </w:rPr>
+              <w:t>między ekranami</w:t>
+            </w:r>
+          </w:p>
+        </w:tc>
+        <w:tc>
+          <w:tcPr>
+            <w:tcW w:w="2551" w:type="dxa"/>
+            <w:shd w:val="clear" w:color="auto" w:fill="DEEAF6"/>
+          </w:tcPr>
+          <w:p>
+            <w:pPr>
+              <w:pStyle w:val="TableParagraph"/>
+              <w:spacing w:line="338" w:lineRule="exact"/>
+              <w:ind w:right="10"/>
+              <w:rPr>
+                <w:b/>
+                <w:sz w:val="28"/>
+              </w:rPr>
+            </w:pPr>
+            <w:r>
+              <w:rPr>
+                <w:b/>
+                <w:sz w:val="28"/>
+              </w:rPr>
+              <w:t>Zrobić muzykę i dzwięki</w:t>
+            </w:r>
+          </w:p>
+        </w:tc>
+        <w:tc>
+          <w:tcPr>
+            <w:tcW w:w="2552" w:type="dxa"/>
+            <w:shd w:val="clear" w:color="auto" w:fill="DEEAF6"/>
+          </w:tcPr>
+          <w:p>
+            <w:pPr>
+              <w:pStyle w:val="TableParagraph"/>
+              <w:spacing w:line="240" w:lineRule="auto"/>
+              <w:ind w:left="385" w:right="375" w:firstLine="9"/>
+              <w:rPr>
+                <w:b/>
+                <w:sz w:val="28"/>
+              </w:rPr>
+            </w:pPr>
+            <w:r>
+              <w:rPr>
+                <w:b/>
+                <w:sz w:val="28"/>
+              </w:rPr>
+              <w:t>Animacja tekstu, generacja zdjęć bohatera</w:t>
+            </w:r>
+          </w:p>
+        </w:tc>
+        <w:tc>
+          <w:tcPr>
+            <w:tcW w:w="2976" w:type="dxa"/>
+            <w:shd w:val="clear" w:color="auto" w:fill="DEEAF6"/>
+          </w:tcPr>
+          <w:p>
+            <w:pPr>
+              <w:pStyle w:val="TableParagraph"/>
+              <w:ind w:left="3"/>
+              <w:rPr>
+                <w:b/>
+                <w:sz w:val="28"/>
+              </w:rPr>
+            </w:pPr>
+            <w:r>
+              <w:rPr>
+                <w:b/>
+                <w:sz w:val="28"/>
+              </w:rPr>
+              <w:t xml:space="preserve"> </w:t>
+            </w:r>
+            <w:r>
+              <w:rPr>
+                <w:b/>
+                <w:sz w:val="28"/>
+              </w:rPr>
+              <w:t xml:space="preserve">Kierownie drugim graczem, dynamicna kamera, </w:t>
+            </w:r>
+            <w:r>
+              <w:rPr>
+                <w:b/>
+                <w:sz w:val="28"/>
+              </w:rPr>
+              <w:t>dodać czas przejazdu</w:t>
             </w:r>
           </w:p>
         </w:tc>

</xml_diff>